<commit_message>
Update User Story 2
</commit_message>
<xml_diff>
--- a/scrum/User Stories Sprint 2.docx
+++ b/scrum/User Stories Sprint 2.docx
@@ -718,7 +718,13 @@
               <w:rPr>
                 <w:color w:val="00B0F0"/>
               </w:rPr>
-              <w:t>Insiro os dados para a doação corretamente</w:t>
+              <w:t xml:space="preserve">Insiro os dados para a doação </w:t>
+            </w:r>
+            <w:r>
+              <w:rPr>
+                <w:color w:val="00B0F0"/>
+              </w:rPr>
+              <w:t>com valores inteiros e positivos</w:t>
             </w:r>
           </w:p>
           <w:p>
@@ -867,19 +873,31 @@
               <w:rPr>
                 <w:color w:val="00B0F0"/>
               </w:rPr>
-              <w:t xml:space="preserve">Insiro os dados para a doação </w:t>
-            </w:r>
-            <w:r>
-              <w:rPr>
-                <w:color w:val="00B0F0"/>
-              </w:rPr>
-              <w:t>in</w:t>
-            </w:r>
-            <w:r>
-              <w:rPr>
-                <w:color w:val="00B0F0"/>
-              </w:rPr>
-              <w:t>corretamente</w:t>
+              <w:t xml:space="preserve">Insiro os dados para a doação com valores </w:t>
+            </w:r>
+            <w:r>
+              <w:rPr>
+                <w:color w:val="00B0F0"/>
+              </w:rPr>
+              <w:t xml:space="preserve">não </w:t>
+            </w:r>
+            <w:r>
+              <w:rPr>
+                <w:color w:val="00B0F0"/>
+              </w:rPr>
+              <w:t xml:space="preserve">inteiros e </w:t>
+            </w:r>
+            <w:r>
+              <w:rPr>
+                <w:color w:val="00B0F0"/>
+              </w:rPr>
+              <w:t>nega</w:t>
+            </w:r>
+            <w:r>
+              <w:rPr>
+                <w:color w:val="00B0F0"/>
+              </w:rPr>
+              <w:t>tivos</w:t>
             </w:r>
           </w:p>
           <w:p>
@@ -907,7 +925,13 @@
               <w:rPr>
                 <w:color w:val="00B0F0"/>
               </w:rPr>
-              <w:t>onsigo realizar a doação e ajudar o projeto a se concretizar</w:t>
+              <w:t xml:space="preserve">onsigo realizar a doação </w:t>
+            </w:r>
+            <w:r>
+              <w:rPr>
+                <w:color w:val="00B0F0"/>
+              </w:rPr>
+              <w:t>e é mostrado para mim uma mensagem informando que não foi possível realizar a doação</w:t>
             </w:r>
           </w:p>
         </w:tc>

</xml_diff>

<commit_message>
Update User Story Sprint 2
</commit_message>
<xml_diff>
--- a/scrum/User Stories Sprint 2.docx
+++ b/scrum/User Stories Sprint 2.docx
@@ -458,7 +458,13 @@
       </w:tr>
       <w:bookmarkEnd w:id="0"/>
     </w:tbl>
-    <w:p/>
+    <w:p>
+      <w:pPr>
+        <w:rPr>
+          <w:u w:val="single"/>
+        </w:rPr>
+      </w:pPr>
+    </w:p>
     <w:tbl>
       <w:tblPr>
         <w:tblStyle w:val="Tabelacomgrade"/>

</xml_diff>